<commit_message>
fixed 13-search slide 11 and 15 fixes issue #100
</commit_message>
<xml_diff>
--- a/13-search.docx
+++ b/13-search.docx
@@ -473,8 +473,8 @@
     <w:p/>
     <w:p>
       <w:r>
-        <w:object w:dxaOrig="12805" w:dyaOrig="7189">
-          <v:shape id="_x0000_i1035" type="#_x0000_t75" style="width:480.2pt;height:269.85pt" o:ole="" o:bordertopcolor="this" o:borderleftcolor="this" o:borderbottomcolor="this" o:borderrightcolor="this">
+        <w:object w:dxaOrig="12770" w:dyaOrig="7199">
+          <v:shape id="_x0000_i1035" type="#_x0000_t75" style="width:478.95pt;height:270.45pt" o:ole="" o:bordertopcolor="this" o:borderleftcolor="this" o:borderbottomcolor="this" o:borderrightcolor="this">
             <v:imagedata r:id="rId27" o:title=""/>
             <w10:bordertop type="single" width="4" shadow="t"/>
             <w10:borderleft type="single" width="4" shadow="t"/>
@@ -636,8 +636,8 @@
     <w:p/>
     <w:p>
       <w:r>
-        <w:object w:dxaOrig="12805" w:dyaOrig="7189">
-          <v:shape id="_x0000_i1039" type="#_x0000_t75" style="width:480.2pt;height:269.85pt" o:ole="" o:bordertopcolor="this" o:borderleftcolor="this" o:borderbottomcolor="this" o:borderrightcolor="this">
+        <w:object w:dxaOrig="12770" w:dyaOrig="7199">
+          <v:shape id="_x0000_i1039" type="#_x0000_t75" style="width:478.95pt;height:270.45pt" o:ole="" o:bordertopcolor="this" o:borderleftcolor="this" o:borderbottomcolor="this" o:borderrightcolor="this">
             <v:imagedata r:id="rId35" o:title=""/>
             <w10:bordertop type="single" width="4" shadow="t"/>
             <w10:borderleft type="single" width="4" shadow="t"/>

</xml_diff>

<commit_message>
13-search Renamed proxy as load balancer throughout module Rename proxy role as load_balancer Fixed typo on 13-26 Lab: Run the 'knife ssh' Command slide's speaker notes
</commit_message>
<xml_diff>
--- a/13-search.docx
+++ b/13-search.docx
@@ -7,16 +7,13 @@
         <w:pStyle w:val="Heading2"/>
       </w:pPr>
       <w:r>
-        <w:t xml:space="preserve">13: </w:t>
-      </w:r>
-      <w:r>
-        <w:t>Search</w:t>
-      </w:r>
-    </w:p>
-    <w:p/>
-    <w:p>
-      <w:r>
-        <w:object w:dxaOrig="12770" w:dyaOrig="7199">
+        <w:t>13: Search</w:t>
+      </w:r>
+    </w:p>
+    <w:p/>
+    <w:p>
+      <w:r>
+        <w:object w:dxaOrig="12806" w:dyaOrig="7189">
           <v:shapetype id="_x0000_t75" coordsize="21600,21600" o:spt="75" o:preferrelative="t" path="m@4@5l@4@11@9@11@9@5xe" filled="f" stroked="f">
             <v:stroke joinstyle="miter"/>
             <v:formulas>
@@ -36,7 +33,7 @@
             <v:path o:extrusionok="f" gradientshapeok="t" o:connecttype="rect"/>
             <o:lock v:ext="edit" aspectratio="t"/>
           </v:shapetype>
-          <v:shape id="_x0000_i1025" type="#_x0000_t75" style="width:478.95pt;height:270.45pt" o:ole="">
+          <v:shape id="_x0000_i1025" type="#_x0000_t75" style="width:480.35pt;height:269.25pt" o:ole="" o:bordertopcolor="this" o:borderleftcolor="this" o:borderbottomcolor="this" o:borderrightcolor="this">
             <v:imagedata r:id="rId7" o:title=""/>
             <w10:bordertop type="single" width="4" shadow="t"/>
             <w10:borderleft type="single" width="4" shadow="t"/>
@@ -66,25 +63,24 @@
     <w:p/>
     <w:p>
       <w:r>
-        <w:object w:dxaOrig="12771" w:dyaOrig="7200">
-          <v:shape id="_x0000_i1026" type="#_x0000_t75" style="width:478.95pt;height:270.45pt" o:ole="">
+        <w:object w:dxaOrig="12806" w:dyaOrig="7189">
+          <v:shape id="_x0000_i1055" type="#_x0000_t75" style="width:480.35pt;height:269.25pt" o:ole="" o:bordertopcolor="this" o:borderleftcolor="this" o:borderbottomcolor="this" o:borderrightcolor="this">
             <v:imagedata r:id="rId9" o:title=""/>
             <w10:bordertop type="single" width="4" shadow="t"/>
             <w10:borderleft type="single" width="4" shadow="t"/>
             <w10:borderbottom type="single" width="4" shadow="t"/>
             <w10:borderright type="single" width="4" shadow="t"/>
           </v:shape>
-          <o:OLEObject Type="Link" ProgID="PowerPoint.Slide.8" ShapeID="_x0000_i1026" DrawAspect="Content" r:id="rId10" UpdateMode="Always">
-            <o:LinkType>EnhancedMetaFile</o:LinkType>
-            <o:LockedField>false</o:LockedField>
-          </o:OLEObject>
-        </w:object>
-      </w:r>
-    </w:p>
-    <w:p/>
-    <w:p>
-      <w:r>
-        <w:t>In this module you will learn how to describe the query syntax used in search, build a search into your recipe code, create a ruby array and ruby hash, and update the wrapped proxy cookbook to dynamically use nodes with the web role.</w:t>
+          <o:OLEObject Type="Link" ProgID="PowerPoint.Slide.8" ShapeID="_x0000_i1055" DrawAspect="Content" r:id="rId10" UpdateMode="Always">
+            <o:LinkType>EnhancedMetaFile</o:LinkType>
+            <o:LockedField>false</o:LockedField>
+          </o:OLEObject>
+        </w:object>
+      </w:r>
+    </w:p>
+    <w:p>
+      <w:r>
+        <w:t>In this module you will learn how to describe the query syntax used in search, build a search into your recipe code, create a ruby array and ruby hash, and update the myhaproxy wrapper cookbook to dynamically use nodes with the web role</w:t>
       </w:r>
     </w:p>
     <w:p/>
@@ -104,15 +100,15 @@
     <w:p/>
     <w:p>
       <w:r>
-        <w:object w:dxaOrig="12770" w:dyaOrig="7199">
-          <v:shape id="_x0000_i1027" type="#_x0000_t75" style="width:478.95pt;height:270.45pt" o:ole="">
+        <w:object w:dxaOrig="12806" w:dyaOrig="7189">
+          <v:shape id="_x0000_i1026" type="#_x0000_t75" style="width:480.35pt;height:269.25pt" o:ole="" o:bordertopcolor="this" o:borderleftcolor="this" o:borderbottomcolor="this" o:borderrightcolor="this">
             <v:imagedata r:id="rId11" o:title=""/>
             <w10:bordertop type="single" width="4" shadow="t"/>
             <w10:borderleft type="single" width="4" shadow="t"/>
             <w10:borderbottom type="single" width="4" shadow="t"/>
             <w10:borderright type="single" width="4" shadow="t"/>
           </v:shape>
-          <o:OLEObject Type="Link" ProgID="PowerPoint.Slide.8" ShapeID="_x0000_i1027" DrawAspect="Content" r:id="rId12" UpdateMode="Always">
+          <o:OLEObject Type="Link" ProgID="PowerPoint.Slide.8" ShapeID="_x0000_i1026" DrawAspect="Content" r:id="rId12" UpdateMode="Always">
             <o:LinkType>EnhancedMetaFile</o:LinkType>
             <o:LockedField>false</o:LockedField>
           </o:OLEObject>
@@ -128,7 +124,7 @@
     <w:p/>
     <w:p>
       <w:r>
-        <w:t>We have two web servers and one proxy server. As more customers come to our website we can continue scale up to meet that demand.</w:t>
+        <w:t>We have two web servers and one load balancer. As more customers come to our website we can continue scale up to meet that demand.</w:t>
       </w:r>
     </w:p>
     <w:p/>
@@ -148,31 +144,31 @@
     <w:p/>
     <w:p>
       <w:r>
-        <w:object w:dxaOrig="12770" w:dyaOrig="7199">
-          <v:shape id="_x0000_i1028" type="#_x0000_t75" style="width:478.95pt;height:270.45pt" o:ole="">
+        <w:object w:dxaOrig="12806" w:dyaOrig="7189">
+          <v:shape id="_x0000_i1027" type="#_x0000_t75" style="width:480.35pt;height:269.25pt" o:ole="" o:bordertopcolor="this" o:borderleftcolor="this" o:borderbottomcolor="this" o:borderrightcolor="this">
             <v:imagedata r:id="rId13" o:title=""/>
             <w10:bordertop type="single" width="4" shadow="t"/>
             <w10:borderleft type="single" width="4" shadow="t"/>
             <w10:borderbottom type="single" width="4" shadow="t"/>
             <w10:borderright type="single" width="4" shadow="t"/>
           </v:shape>
-          <o:OLEObject Type="Link" ProgID="PowerPoint.Slide.8" ShapeID="_x0000_i1028" DrawAspect="Content" r:id="rId14" UpdateMode="Always">
-            <o:LinkType>EnhancedMetaFile</o:LinkType>
-            <o:LockedField>false</o:LockedField>
-          </o:OLEObject>
-        </w:object>
-      </w:r>
-    </w:p>
-    <w:p/>
-    <w:p>
-      <w:r>
-        <w:t xml:space="preserve">To add new servers as proxy members, we would need to bootstrap a new web server and then update our proxy cookbook's recipe to include that new web server. But that seems dramatically inefficient to have to update a cookbook recipe. </w:t>
-      </w:r>
-    </w:p>
-    <w:p/>
-    <w:p>
-      <w:r>
-        <w:t>A more ideal solution would be for the recipe to instead discover all of the web servers within our organization and automatically add them list of available members for our proxy.</w:t>
+          <o:OLEObject Type="Link" ProgID="PowerPoint.Slide.8" ShapeID="_x0000_i1027" DrawAspect="Content" r:id="rId14" UpdateMode="Always">
+            <o:LinkType>EnhancedMetaFile</o:LinkType>
+            <o:LockedField>false</o:LockedField>
+          </o:OLEObject>
+        </w:object>
+      </w:r>
+    </w:p>
+    <w:p/>
+    <w:p>
+      <w:r>
+        <w:t xml:space="preserve">To add new servers as load balancer members, we would need to bootstrap a new web server and then update our myhaproxy cookbook to include that new web server. But that seems dramatically inefficient to have to update a cookbook recipe. </w:t>
+      </w:r>
+    </w:p>
+    <w:p/>
+    <w:p>
+      <w:r>
+        <w:t>A more ideal solution would be for the recipe to instead discover all of the web servers within our organization and automatically add them list of available members for our load balancer.</w:t>
       </w:r>
     </w:p>
     <w:p/>
@@ -191,15 +187,15 @@
     <w:p/>
     <w:p>
       <w:r>
-        <w:object w:dxaOrig="12770" w:dyaOrig="7199">
-          <v:shape id="_x0000_i1029" type="#_x0000_t75" style="width:478.95pt;height:270.45pt" o:ole="">
+        <w:object w:dxaOrig="12806" w:dyaOrig="7189">
+          <v:shape id="_x0000_i1028" type="#_x0000_t75" style="width:480.35pt;height:269.25pt" o:ole="" o:bordertopcolor="this" o:borderleftcolor="this" o:borderbottomcolor="this" o:borderrightcolor="this">
             <v:imagedata r:id="rId15" o:title=""/>
             <w10:bordertop type="single" width="4" shadow="t"/>
             <w10:borderleft type="single" width="4" shadow="t"/>
             <w10:borderbottom type="single" width="4" shadow="t"/>
             <w10:borderright type="single" width="4" shadow="t"/>
           </v:shape>
-          <o:OLEObject Type="Link" ProgID="PowerPoint.Slide.8" ShapeID="_x0000_i1029" DrawAspect="Content" r:id="rId16" UpdateMode="Always">
+          <o:OLEObject Type="Link" ProgID="PowerPoint.Slide.8" ShapeID="_x0000_i1028" DrawAspect="Content" r:id="rId16" UpdateMode="Always">
             <o:LinkType>EnhancedMetaFile</o:LinkType>
             <o:LockedField>false</o:LockedField>
           </o:OLEObject>
@@ -235,15 +231,15 @@
     <w:p/>
     <w:p>
       <w:r>
-        <w:object w:dxaOrig="12770" w:dyaOrig="7199">
-          <v:shape id="_x0000_i1030" type="#_x0000_t75" style="width:478.95pt;height:270.45pt" o:ole="">
+        <w:object w:dxaOrig="12806" w:dyaOrig="7189">
+          <v:shape id="_x0000_i1029" type="#_x0000_t75" style="width:480.35pt;height:269.25pt" o:ole="" o:bordertopcolor="this" o:borderleftcolor="this" o:borderbottomcolor="this" o:borderrightcolor="this">
             <v:imagedata r:id="rId17" o:title=""/>
             <w10:bordertop type="single" width="4" shadow="t"/>
             <w10:borderleft type="single" width="4" shadow="t"/>
             <w10:borderbottom type="single" width="4" shadow="t"/>
             <w10:borderright type="single" width="4" shadow="t"/>
           </v:shape>
-          <o:OLEObject Type="Link" ProgID="PowerPoint.Slide.8" ShapeID="_x0000_i1030" DrawAspect="Content" r:id="rId18" UpdateMode="Always">
+          <o:OLEObject Type="Link" ProgID="PowerPoint.Slide.8" ShapeID="_x0000_i1029" DrawAspect="Content" r:id="rId18" UpdateMode="Always">
             <o:LinkType>EnhancedMetaFile</o:LinkType>
             <o:LockedField>false</o:LockedField>
           </o:OLEObject>
@@ -275,15 +271,15 @@
     <w:p/>
     <w:p>
       <w:r>
-        <w:object w:dxaOrig="12770" w:dyaOrig="7199">
-          <v:shape id="_x0000_i1031" type="#_x0000_t75" style="width:478.95pt;height:270.45pt" o:ole="">
+        <w:object w:dxaOrig="12806" w:dyaOrig="7189">
+          <v:shape id="_x0000_i1030" type="#_x0000_t75" style="width:480.35pt;height:269.25pt" o:ole="" o:bordertopcolor="this" o:borderleftcolor="this" o:borderbottomcolor="this" o:borderrightcolor="this">
             <v:imagedata r:id="rId19" o:title=""/>
             <w10:bordertop type="single" width="4" shadow="t"/>
             <w10:borderleft type="single" width="4" shadow="t"/>
             <w10:borderbottom type="single" width="4" shadow="t"/>
             <w10:borderright type="single" width="4" shadow="t"/>
           </v:shape>
-          <o:OLEObject Type="Link" ProgID="PowerPoint.Slide.8" ShapeID="_x0000_i1031" DrawAspect="Content" r:id="rId20" UpdateMode="Always">
+          <o:OLEObject Type="Link" ProgID="PowerPoint.Slide.8" ShapeID="_x0000_i1030" DrawAspect="Content" r:id="rId20" UpdateMode="Always">
             <o:LinkType>EnhancedMetaFile</o:LinkType>
             <o:LockedField>false</o:LockedField>
           </o:OLEObject>
@@ -324,15 +320,15 @@
     <w:p/>
     <w:p>
       <w:r>
-        <w:object w:dxaOrig="12770" w:dyaOrig="7199">
-          <v:shape id="_x0000_i1032" type="#_x0000_t75" style="width:478.95pt;height:270.45pt" o:ole="">
+        <w:object w:dxaOrig="12806" w:dyaOrig="7189">
+          <v:shape id="_x0000_i1031" type="#_x0000_t75" style="width:480.35pt;height:269.25pt" o:ole="" o:bordertopcolor="this" o:borderleftcolor="this" o:borderbottomcolor="this" o:borderrightcolor="this">
             <v:imagedata r:id="rId21" o:title=""/>
             <w10:bordertop type="single" width="4" shadow="t"/>
             <w10:borderleft type="single" width="4" shadow="t"/>
             <w10:borderbottom type="single" width="4" shadow="t"/>
             <w10:borderright type="single" width="4" shadow="t"/>
           </v:shape>
-          <o:OLEObject Type="Link" ProgID="PowerPoint.Slide.8" ShapeID="_x0000_i1032" DrawAspect="Content" r:id="rId22" UpdateMode="Always">
+          <o:OLEObject Type="Link" ProgID="PowerPoint.Slide.8" ShapeID="_x0000_i1031" DrawAspect="Content" r:id="rId22" UpdateMode="Always">
             <o:LinkType>EnhancedMetaFile</o:LinkType>
             <o:LockedField>false</o:LockedField>
           </o:OLEObject>
@@ -349,15 +345,12 @@
     <w:p>
       <w:r>
         <w:rPr>
-          <w:b/>
+          <w:color w:val="4F81BD"/>
         </w:rPr>
         <w:t>key</w:t>
       </w:r>
       <w:r>
-        <w:t>:</w:t>
-      </w:r>
-      <w:r>
-        <w:t>search_pattern</w:t>
+        <w:t>:search_pattern</w:t>
       </w:r>
     </w:p>
     <w:p/>
@@ -383,15 +376,15 @@
     <w:p/>
     <w:p>
       <w:r>
-        <w:object w:dxaOrig="12770" w:dyaOrig="7199">
-          <v:shape id="_x0000_i1033" type="#_x0000_t75" style="width:478.95pt;height:270.45pt" o:ole="">
+        <w:object w:dxaOrig="12806" w:dyaOrig="7189">
+          <v:shape id="_x0000_i1032" type="#_x0000_t75" style="width:480.35pt;height:269.25pt" o:ole="" o:bordertopcolor="this" o:borderleftcolor="this" o:borderbottomcolor="this" o:borderrightcolor="this">
             <v:imagedata r:id="rId23" o:title=""/>
             <w10:bordertop type="single" width="4" shadow="t"/>
             <w10:borderleft type="single" width="4" shadow="t"/>
             <w10:borderbottom type="single" width="4" shadow="t"/>
             <w10:borderright type="single" width="4" shadow="t"/>
           </v:shape>
-          <o:OLEObject Type="Link" ProgID="PowerPoint.Slide.8" ShapeID="_x0000_i1033" DrawAspect="Content" r:id="rId24" UpdateMode="Always">
+          <o:OLEObject Type="Link" ProgID="PowerPoint.Slide.8" ShapeID="_x0000_i1032" DrawAspect="Content" r:id="rId24" UpdateMode="Always">
             <o:LinkType>EnhancedMetaFile</o:LinkType>
             <o:LockedField>false</o:LockedField>
           </o:OLEObject>
@@ -407,7 +400,25 @@
     <w:p/>
     <w:p>
       <w:r>
-        <w:t>The `search` method accepts two arguments. The first argument is a string or variable that contains the index or item to search on the Chef Server. These are: nodes; roles; and environments. The second argument is a string or variable that contains the search criteria to scope the results. This is using the notation "key:value".</w:t>
+        <w:t xml:space="preserve">The `search` method accepts two arguments. The first argument is a string or variable that contains the index or item to search on the Chef Server. These are: nodes; roles; and environments. The second argument is a string or variable that contains the search criteria to scope the results. This is using the notation </w:t>
+      </w:r>
+      <w:r>
+        <w:rPr>
+          <w:lang w:val="uk-UA"/>
+        </w:rPr>
+        <w:t>'</w:t>
+      </w:r>
+      <w:r>
+        <w:t>key:value</w:t>
+      </w:r>
+      <w:r>
+        <w:rPr>
+          <w:lang w:val="uk-UA"/>
+        </w:rPr>
+        <w:t>'</w:t>
+      </w:r>
+      <w:r>
+        <w:t>.</w:t>
       </w:r>
     </w:p>
     <w:p/>
@@ -433,15 +444,15 @@
     <w:p/>
     <w:p>
       <w:r>
-        <w:object w:dxaOrig="12770" w:dyaOrig="7199">
-          <v:shape id="_x0000_i1034" type="#_x0000_t75" style="width:478.95pt;height:270.45pt" o:ole="">
+        <w:object w:dxaOrig="12806" w:dyaOrig="7189">
+          <v:shape id="_x0000_i1033" type="#_x0000_t75" style="width:480.35pt;height:269.25pt" o:ole="" o:bordertopcolor="this" o:borderleftcolor="this" o:borderbottomcolor="this" o:borderrightcolor="this">
             <v:imagedata r:id="rId25" o:title=""/>
             <w10:bordertop type="single" width="4" shadow="t"/>
             <w10:borderleft type="single" width="4" shadow="t"/>
             <w10:borderbottom type="single" width="4" shadow="t"/>
             <w10:borderright type="single" width="4" shadow="t"/>
           </v:shape>
-          <o:OLEObject Type="Link" ProgID="PowerPoint.Slide.8" ShapeID="_x0000_i1034" DrawAspect="Content" r:id="rId26" UpdateMode="Always">
+          <o:OLEObject Type="Link" ProgID="PowerPoint.Slide.8" ShapeID="_x0000_i1033" DrawAspect="Content" r:id="rId26" UpdateMode="Always">
             <o:LinkType>EnhancedMetaFile</o:LinkType>
             <o:LockedField>false</o:LockedField>
           </o:OLEObject>
@@ -471,15 +482,15 @@
     <w:p/>
     <w:p>
       <w:r>
-        <w:object w:dxaOrig="12770" w:dyaOrig="7199">
-          <v:shape id="_x0000_i1035" type="#_x0000_t75" style="width:478.95pt;height:270.45pt" o:ole="">
+        <w:object w:dxaOrig="12806" w:dyaOrig="7189">
+          <v:shape id="_x0000_i1034" type="#_x0000_t75" style="width:480.35pt;height:269.25pt" o:ole="" o:bordertopcolor="this" o:borderleftcolor="this" o:borderbottomcolor="this" o:borderrightcolor="this">
             <v:imagedata r:id="rId27" o:title=""/>
             <w10:bordertop type="single" width="4" shadow="t"/>
             <w10:borderleft type="single" width="4" shadow="t"/>
             <w10:borderbottom type="single" width="4" shadow="t"/>
             <w10:borderright type="single" width="4" shadow="t"/>
           </v:shape>
-          <o:OLEObject Type="Link" ProgID="PowerPoint.Slide.8" ShapeID="_x0000_i1035" DrawAspect="Content" r:id="rId28" UpdateMode="Always">
+          <o:OLEObject Type="Link" ProgID="PowerPoint.Slide.8" ShapeID="_x0000_i1034" DrawAspect="Content" r:id="rId28" UpdateMode="Always">
             <o:LinkType>EnhancedMetaFile</o:LinkType>
             <o:LockedField>false</o:LockedField>
           </o:OLEObject>
@@ -522,25 +533,25 @@
     <w:p/>
     <w:p>
       <w:r>
-        <w:object w:dxaOrig="12770" w:dyaOrig="7199">
-          <v:shape id="_x0000_i1036" type="#_x0000_t75" style="width:478.95pt;height:270.45pt" o:ole="">
+        <w:object w:dxaOrig="12806" w:dyaOrig="7189">
+          <v:shape id="_x0000_i1035" type="#_x0000_t75" style="width:480.35pt;height:269.25pt" o:ole="" o:bordertopcolor="this" o:borderleftcolor="this" o:borderbottomcolor="this" o:borderrightcolor="this">
             <v:imagedata r:id="rId29" o:title=""/>
             <w10:bordertop type="single" width="4" shadow="t"/>
             <w10:borderleft type="single" width="4" shadow="t"/>
             <w10:borderbottom type="single" width="4" shadow="t"/>
             <w10:borderright type="single" width="4" shadow="t"/>
           </v:shape>
-          <o:OLEObject Type="Link" ProgID="PowerPoint.Slide.8" ShapeID="_x0000_i1036" DrawAspect="Content" r:id="rId30" UpdateMode="Always">
-            <o:LinkType>EnhancedMetaFile</o:LinkType>
-            <o:LockedField>false</o:LockedField>
-          </o:OLEObject>
-        </w:object>
-      </w:r>
-    </w:p>
-    <w:p/>
-    <w:p>
-      <w:r>
-        <w:t>In this section we'll update the wrapped proxy cookbook to dynamically use nodes with the web role.</w:t>
+          <o:OLEObject Type="Link" ProgID="PowerPoint.Slide.8" ShapeID="_x0000_i1035" DrawAspect="Content" r:id="rId30" UpdateMode="Always">
+            <o:LinkType>EnhancedMetaFile</o:LinkType>
+            <o:LockedField>false</o:LockedField>
+          </o:OLEObject>
+        </w:object>
+      </w:r>
+    </w:p>
+    <w:p/>
+    <w:p>
+      <w:r>
+        <w:t>In this section we'll update the load balancer's myhaproxy cookbook to dynamically use nodes with the web role.</w:t>
       </w:r>
     </w:p>
     <w:p/>
@@ -560,15 +571,15 @@
     <w:p/>
     <w:p>
       <w:r>
-        <w:object w:dxaOrig="12770" w:dyaOrig="7199">
-          <v:shape id="_x0000_i1037" type="#_x0000_t75" style="width:478.95pt;height:270.45pt" o:ole="">
+        <w:object w:dxaOrig="12806" w:dyaOrig="7189">
+          <v:shape id="_x0000_i1036" type="#_x0000_t75" style="width:480.35pt;height:269.25pt" o:ole="" o:bordertopcolor="this" o:borderleftcolor="this" o:borderbottomcolor="this" o:borderrightcolor="this">
             <v:imagedata r:id="rId31" o:title=""/>
             <w10:bordertop type="single" width="4" shadow="t"/>
             <w10:borderleft type="single" width="4" shadow="t"/>
             <w10:borderbottom type="single" width="4" shadow="t"/>
             <w10:borderright type="single" width="4" shadow="t"/>
           </v:shape>
-          <o:OLEObject Type="Link" ProgID="PowerPoint.Slide.8" ShapeID="_x0000_i1037" DrawAspect="Content" r:id="rId32" UpdateMode="Always">
+          <o:OLEObject Type="Link" ProgID="PowerPoint.Slide.8" ShapeID="_x0000_i1036" DrawAspect="Content" r:id="rId32" UpdateMode="Always">
             <o:LinkType>EnhancedMetaFile</o:LinkType>
             <o:LockedField>false</o:LockedField>
           </o:OLEObject>
@@ -597,15 +608,15 @@
     <w:p/>
     <w:p>
       <w:r>
-        <w:object w:dxaOrig="12770" w:dyaOrig="7199">
-          <v:shape id="_x0000_i1038" type="#_x0000_t75" style="width:478.95pt;height:270.45pt" o:ole="">
+        <w:object w:dxaOrig="12806" w:dyaOrig="7189">
+          <v:shape id="_x0000_i1037" type="#_x0000_t75" style="width:480.35pt;height:269.25pt" o:ole="" o:bordertopcolor="this" o:borderleftcolor="this" o:borderbottomcolor="this" o:borderrightcolor="this">
             <v:imagedata r:id="rId33" o:title=""/>
             <w10:bordertop type="single" width="4" shadow="t"/>
             <w10:borderleft type="single" width="4" shadow="t"/>
             <w10:borderbottom type="single" width="4" shadow="t"/>
             <w10:borderright type="single" width="4" shadow="t"/>
           </v:shape>
-          <o:OLEObject Type="Link" ProgID="PowerPoint.Slide.8" ShapeID="_x0000_i1038" DrawAspect="Content" r:id="rId34" UpdateMode="Always">
+          <o:OLEObject Type="Link" ProgID="PowerPoint.Slide.8" ShapeID="_x0000_i1037" DrawAspect="Content" r:id="rId34" UpdateMode="Always">
             <o:LinkType>EnhancedMetaFile</o:LinkType>
             <o:LockedField>false</o:LockedField>
           </o:OLEObject>
@@ -634,15 +645,15 @@
     <w:p/>
     <w:p>
       <w:r>
-        <w:object w:dxaOrig="12770" w:dyaOrig="7199">
-          <v:shape id="_x0000_i1039" type="#_x0000_t75" style="width:478.95pt;height:270.45pt" o:ole="">
+        <w:object w:dxaOrig="12806" w:dyaOrig="7189">
+          <v:shape id="_x0000_i1038" type="#_x0000_t75" style="width:480.35pt;height:269.25pt" o:ole="" o:bordertopcolor="this" o:borderleftcolor="this" o:borderbottomcolor="this" o:borderrightcolor="this">
             <v:imagedata r:id="rId35" o:title=""/>
             <w10:bordertop type="single" width="4" shadow="t"/>
             <w10:borderleft type="single" width="4" shadow="t"/>
             <w10:borderbottom type="single" width="4" shadow="t"/>
             <w10:borderright type="single" width="4" shadow="t"/>
           </v:shape>
-          <o:OLEObject Type="Link" ProgID="PowerPoint.Slide.8" ShapeID="_x0000_i1039" DrawAspect="Content" r:id="rId36" UpdateMode="Always">
+          <o:OLEObject Type="Link" ProgID="PowerPoint.Slide.8" ShapeID="_x0000_i1038" DrawAspect="Content" r:id="rId36" UpdateMode="Always">
             <o:LinkType>EnhancedMetaFile</o:LinkType>
             <o:LockedField>false</o:LockedField>
           </o:OLEObject>
@@ -671,15 +682,15 @@
     <w:p/>
     <w:p>
       <w:r>
-        <w:object w:dxaOrig="12770" w:dyaOrig="7199">
-          <v:shape id="_x0000_i1040" type="#_x0000_t75" style="width:478.95pt;height:270.45pt" o:ole="">
+        <w:object w:dxaOrig="12806" w:dyaOrig="7189">
+          <v:shape id="_x0000_i1039" type="#_x0000_t75" style="width:480.35pt;height:269.25pt" o:ole="" o:bordertopcolor="this" o:borderleftcolor="this" o:borderbottomcolor="this" o:borderrightcolor="this">
             <v:imagedata r:id="rId37" o:title=""/>
             <w10:bordertop type="single" width="4" shadow="t"/>
             <w10:borderleft type="single" width="4" shadow="t"/>
             <w10:borderbottom type="single" width="4" shadow="t"/>
             <w10:borderright type="single" width="4" shadow="t"/>
           </v:shape>
-          <o:OLEObject Type="Link" ProgID="PowerPoint.Slide.8" ShapeID="_x0000_i1040" DrawAspect="Content" r:id="rId38" UpdateMode="Always">
+          <o:OLEObject Type="Link" ProgID="PowerPoint.Slide.8" ShapeID="_x0000_i1039" DrawAspect="Content" r:id="rId38" UpdateMode="Always">
             <o:LinkType>EnhancedMetaFile</o:LinkType>
             <o:LockedField>false</o:LockedField>
           </o:OLEObject>
@@ -726,15 +737,15 @@
     <w:p/>
     <w:p>
       <w:r>
-        <w:object w:dxaOrig="12770" w:dyaOrig="7199">
-          <v:shape id="_x0000_i1041" type="#_x0000_t75" style="width:479.1pt;height:270.3pt" o:ole="">
+        <w:object w:dxaOrig="12806" w:dyaOrig="7189">
+          <v:shape id="_x0000_i1040" type="#_x0000_t75" style="width:480.35pt;height:269.25pt" o:ole="" o:bordertopcolor="this" o:borderleftcolor="this" o:borderbottomcolor="this" o:borderrightcolor="this">
             <v:imagedata r:id="rId39" o:title=""/>
             <w10:bordertop type="single" width="4" shadow="t"/>
             <w10:borderleft type="single" width="4" shadow="t"/>
             <w10:borderbottom type="single" width="4" shadow="t"/>
             <w10:borderright type="single" width="4" shadow="t"/>
           </v:shape>
-          <o:OLEObject Type="Link" ProgID="PowerPoint.Slide.8" ShapeID="_x0000_i1041" DrawAspect="Content" r:id="rId40" UpdateMode="Always">
+          <o:OLEObject Type="Link" ProgID="PowerPoint.Slide.8" ShapeID="_x0000_i1040" DrawAspect="Content" r:id="rId40" UpdateMode="Always">
             <o:LinkType>EnhancedMetaFile</o:LinkType>
             <o:LockedField>false</o:LockedField>
           </o:OLEObject>
@@ -782,15 +793,15 @@
     <w:p/>
     <w:p>
       <w:r>
-        <w:object w:dxaOrig="12770" w:dyaOrig="7199">
-          <v:shape id="_x0000_i1042" type="#_x0000_t75" style="width:479.1pt;height:270.3pt" o:ole="">
+        <w:object w:dxaOrig="12806" w:dyaOrig="7189">
+          <v:shape id="_x0000_i1041" type="#_x0000_t75" style="width:480.35pt;height:269.25pt" o:ole="" o:bordertopcolor="this" o:borderleftcolor="this" o:borderbottomcolor="this" o:borderrightcolor="this">
             <v:imagedata r:id="rId41" o:title=""/>
             <w10:bordertop type="single" width="4" shadow="t"/>
             <w10:borderleft type="single" width="4" shadow="t"/>
             <w10:borderbottom type="single" width="4" shadow="t"/>
             <w10:borderright type="single" width="4" shadow="t"/>
           </v:shape>
-          <o:OLEObject Type="Link" ProgID="PowerPoint.Slide.8" ShapeID="_x0000_i1042" DrawAspect="Content" r:id="rId42" UpdateMode="Always">
+          <o:OLEObject Type="Link" ProgID="PowerPoint.Slide.8" ShapeID="_x0000_i1041" DrawAspect="Content" r:id="rId42" UpdateMode="Always">
             <o:LinkType>EnhancedMetaFile</o:LinkType>
             <o:LockedField>false</o:LockedField>
           </o:OLEObject>
@@ -831,15 +842,15 @@
     <w:p/>
     <w:p>
       <w:r>
-        <w:object w:dxaOrig="12770" w:dyaOrig="7199">
-          <v:shape id="_x0000_i1043" type="#_x0000_t75" style="width:479.1pt;height:270.3pt" o:ole="">
+        <w:object w:dxaOrig="12806" w:dyaOrig="7189">
+          <v:shape id="_x0000_i1042" type="#_x0000_t75" style="width:480.35pt;height:269.25pt" o:ole="" o:bordertopcolor="this" o:borderleftcolor="this" o:borderbottomcolor="this" o:borderrightcolor="this">
             <v:imagedata r:id="rId43" o:title=""/>
             <w10:bordertop type="single" width="4" shadow="t"/>
             <w10:borderleft type="single" width="4" shadow="t"/>
             <w10:borderbottom type="single" width="4" shadow="t"/>
             <w10:borderright type="single" width="4" shadow="t"/>
           </v:shape>
-          <o:OLEObject Type="Link" ProgID="PowerPoint.Slide.8" ShapeID="_x0000_i1043" DrawAspect="Content" r:id="rId44" UpdateMode="Always">
+          <o:OLEObject Type="Link" ProgID="PowerPoint.Slide.8" ShapeID="_x0000_i1042" DrawAspect="Content" r:id="rId44" UpdateMode="Always">
             <o:LinkType>EnhancedMetaFile</o:LinkType>
             <o:LockedField>false</o:LockedField>
           </o:OLEObject>
@@ -893,15 +904,15 @@
     <w:p/>
     <w:p>
       <w:r>
-        <w:object w:dxaOrig="12770" w:dyaOrig="7199">
-          <v:shape id="_x0000_i1044" type="#_x0000_t75" style="width:479.1pt;height:270.3pt" o:ole="">
+        <w:object w:dxaOrig="12806" w:dyaOrig="7189">
+          <v:shape id="_x0000_i1043" type="#_x0000_t75" style="width:480.35pt;height:269.25pt" o:ole="" o:bordertopcolor="this" o:borderleftcolor="this" o:borderbottomcolor="this" o:borderrightcolor="this">
             <v:imagedata r:id="rId45" o:title=""/>
             <w10:bordertop type="single" width="4" shadow="t"/>
             <w10:borderleft type="single" width="4" shadow="t"/>
             <w10:borderbottom type="single" width="4" shadow="t"/>
             <w10:borderright type="single" width="4" shadow="t"/>
           </v:shape>
-          <o:OLEObject Type="Link" ProgID="PowerPoint.Slide.8" ShapeID="_x0000_i1044" DrawAspect="Content" r:id="rId46" UpdateMode="Always">
+          <o:OLEObject Type="Link" ProgID="PowerPoint.Slide.8" ShapeID="_x0000_i1043" DrawAspect="Content" r:id="rId46" UpdateMode="Always">
             <o:LinkType>EnhancedMetaFile</o:LinkType>
             <o:LockedField>false</o:LockedField>
           </o:OLEObject>
@@ -930,37 +941,37 @@
     <w:p/>
     <w:p>
       <w:r>
-        <w:object w:dxaOrig="12770" w:dyaOrig="7199">
-          <v:shape id="_x0000_i1045" type="#_x0000_t75" style="width:479.1pt;height:270.3pt" o:ole="">
+        <w:object w:dxaOrig="12806" w:dyaOrig="7189">
+          <v:shape id="_x0000_i1044" type="#_x0000_t75" style="width:480.35pt;height:269.25pt" o:ole="" o:bordertopcolor="this" o:borderleftcolor="this" o:borderbottomcolor="this" o:borderrightcolor="this">
             <v:imagedata r:id="rId47" o:title=""/>
             <w10:bordertop type="single" width="4" shadow="t"/>
             <w10:borderleft type="single" width="4" shadow="t"/>
             <w10:borderbottom type="single" width="4" shadow="t"/>
             <w10:borderright type="single" width="4" shadow="t"/>
           </v:shape>
-          <o:OLEObject Type="Link" ProgID="PowerPoint.Slide.8" ShapeID="_x0000_i1045" DrawAspect="Content" r:id="rId48" UpdateMode="Always">
-            <o:LinkType>EnhancedMetaFile</o:LinkType>
-            <o:LockedField>false</o:LockedField>
-          </o:OLEObject>
-        </w:object>
-      </w:r>
-    </w:p>
-    <w:p/>
-    <w:p>
-      <w:r>
-        <w:t>The default recipe of the myhaproxy recipe is now dynamic. Every time a proxy server checks in with the Chef Server, when you run `chef-client`, it will ask the Chef Server if there are any new nodes that are web servers.</w:t>
-      </w:r>
-    </w:p>
-    <w:p/>
-    <w:p>
-      <w:r>
-        <w:t>As you add nodes, your proxy server will dynamically grow to accommodate them, returning them as node objects, which are then converted to hashes, and then assigned as members.</w:t>
-      </w:r>
-    </w:p>
-    <w:p/>
-    <w:p>
-      <w:r>
-        <w:t>As you remove nodes, your proxy server will dynamically shrink to accommodate them, returning a smaller set of node objects, which are then converted to hashes, and then assigned as members.</w:t>
+          <o:OLEObject Type="Link" ProgID="PowerPoint.Slide.8" ShapeID="_x0000_i1044" DrawAspect="Content" r:id="rId48" UpdateMode="Always">
+            <o:LinkType>EnhancedMetaFile</o:LinkType>
+            <o:LockedField>false</o:LockedField>
+          </o:OLEObject>
+        </w:object>
+      </w:r>
+    </w:p>
+    <w:p/>
+    <w:p>
+      <w:r>
+        <w:t>The default recipe of the myhaproxy recipe is now dynamic. Every time a load balancer checks in with the Chef Server, when you run `chef-client`, it will ask the Chef Server if there are any new nodes that are web servers.</w:t>
+      </w:r>
+    </w:p>
+    <w:p/>
+    <w:p>
+      <w:r>
+        <w:t>As you add nodes, your load balancer will dynamically grow to accommodate them, returning them as node objects, which are then converted to hashes, and then assigned as members.</w:t>
+      </w:r>
+    </w:p>
+    <w:p/>
+    <w:p>
+      <w:r>
+        <w:t>As you remove nodes, your load balancer will dynamically shrink to accommodate them, returning a smaller set of node objects, which are then converted to hashes, and then assigned as members.</w:t>
       </w:r>
     </w:p>
     <w:p/>
@@ -979,15 +990,15 @@
     <w:p/>
     <w:p>
       <w:r>
-        <w:object w:dxaOrig="12770" w:dyaOrig="7199">
-          <v:shape id="_x0000_i1046" type="#_x0000_t75" style="width:479.1pt;height:270.3pt" o:ole="">
+        <w:object w:dxaOrig="12806" w:dyaOrig="7189">
+          <v:shape id="_x0000_i1045" type="#_x0000_t75" style="width:480.35pt;height:269.25pt" o:ole="" o:bordertopcolor="this" o:borderleftcolor="this" o:borderbottomcolor="this" o:borderrightcolor="this">
             <v:imagedata r:id="rId49" o:title=""/>
             <w10:bordertop type="single" width="4" shadow="t"/>
             <w10:borderleft type="single" width="4" shadow="t"/>
             <w10:borderbottom type="single" width="4" shadow="t"/>
             <w10:borderright type="single" width="4" shadow="t"/>
           </v:shape>
-          <o:OLEObject Type="Link" ProgID="PowerPoint.Slide.8" ShapeID="_x0000_i1046" DrawAspect="Content" r:id="rId50" UpdateMode="Always">
+          <o:OLEObject Type="Link" ProgID="PowerPoint.Slide.8" ShapeID="_x0000_i1045" DrawAspect="Content" r:id="rId50" UpdateMode="Always">
             <o:LinkType>EnhancedMetaFile</o:LinkType>
             <o:LockedField>false</o:LockedField>
           </o:OLEObject>
@@ -1013,12 +1024,12 @@
     </w:p>
     <w:p>
       <w:r>
-        <w:t>* Run `chef-client` on the proxy node</w:t>
-      </w:r>
-    </w:p>
-    <w:p>
-      <w:r>
-        <w:t>* Verify that the proxy node still relays requests to both of our web servers</w:t>
+        <w:t>* Run `chef-client` on the load balancer node</w:t>
+      </w:r>
+    </w:p>
+    <w:p>
+      <w:r>
+        <w:t>* Verify that the load balancer node still relays requests to both of our web servers</w:t>
       </w:r>
     </w:p>
     <w:p/>
@@ -1054,15 +1065,15 @@
     <w:p/>
     <w:p>
       <w:r>
-        <w:object w:dxaOrig="12770" w:dyaOrig="7199">
-          <v:shape id="_x0000_i1047" type="#_x0000_t75" style="width:479.1pt;height:270.3pt" o:ole="">
+        <w:object w:dxaOrig="12806" w:dyaOrig="7189">
+          <v:shape id="_x0000_i1046" type="#_x0000_t75" style="width:480.35pt;height:269.25pt" o:ole="" o:bordertopcolor="this" o:borderleftcolor="this" o:borderbottomcolor="this" o:borderrightcolor="this">
             <v:imagedata r:id="rId51" o:title=""/>
             <w10:bordertop type="single" width="4" shadow="t"/>
             <w10:borderleft type="single" width="4" shadow="t"/>
             <w10:borderbottom type="single" width="4" shadow="t"/>
             <w10:borderright type="single" width="4" shadow="t"/>
           </v:shape>
-          <o:OLEObject Type="Link" ProgID="PowerPoint.Slide.8" ShapeID="_x0000_i1047" DrawAspect="Content" r:id="rId52" UpdateMode="Always">
+          <o:OLEObject Type="Link" ProgID="PowerPoint.Slide.8" ShapeID="_x0000_i1046" DrawAspect="Content" r:id="rId52" UpdateMode="Always">
             <o:LinkType>EnhancedMetaFile</o:LinkType>
             <o:LockedField>false</o:LockedField>
           </o:OLEObject>
@@ -1091,15 +1102,15 @@
     <w:p/>
     <w:p>
       <w:r>
-        <w:object w:dxaOrig="12770" w:dyaOrig="7199">
-          <v:shape id="_x0000_i1048" type="#_x0000_t75" style="width:479.1pt;height:270.3pt" o:ole="">
+        <w:object w:dxaOrig="12806" w:dyaOrig="7189">
+          <v:shape id="_x0000_i1047" type="#_x0000_t75" style="width:480.35pt;height:269.25pt" o:ole="" o:bordertopcolor="this" o:borderleftcolor="this" o:borderbottomcolor="this" o:borderrightcolor="this">
             <v:imagedata r:id="rId53" o:title=""/>
             <w10:bordertop type="single" width="4" shadow="t"/>
             <w10:borderleft type="single" width="4" shadow="t"/>
             <w10:borderbottom type="single" width="4" shadow="t"/>
             <w10:borderright type="single" width="4" shadow="t"/>
           </v:shape>
-          <o:OLEObject Type="Link" ProgID="PowerPoint.Slide.8" ShapeID="_x0000_i1048" DrawAspect="Content" r:id="rId54" UpdateMode="Always">
+          <o:OLEObject Type="Link" ProgID="PowerPoint.Slide.8" ShapeID="_x0000_i1047" DrawAspect="Content" r:id="rId54" UpdateMode="Always">
             <o:LinkType>EnhancedMetaFile</o:LinkType>
             <o:LockedField>false</o:LockedField>
           </o:OLEObject>
@@ -1134,15 +1145,15 @@
     <w:p/>
     <w:p>
       <w:r>
-        <w:object w:dxaOrig="12770" w:dyaOrig="7199">
-          <v:shape id="_x0000_i1049" type="#_x0000_t75" style="width:479.1pt;height:270.3pt" o:ole="">
+        <w:object w:dxaOrig="12806" w:dyaOrig="7189">
+          <v:shape id="_x0000_i1048" type="#_x0000_t75" style="width:480.35pt;height:269.25pt" o:ole="" o:bordertopcolor="this" o:borderleftcolor="this" o:borderbottomcolor="this" o:borderrightcolor="this">
             <v:imagedata r:id="rId55" o:title=""/>
             <w10:bordertop type="single" width="4" shadow="t"/>
             <w10:borderleft type="single" width="4" shadow="t"/>
             <w10:borderbottom type="single" width="4" shadow="t"/>
             <w10:borderright type="single" width="4" shadow="t"/>
           </v:shape>
-          <o:OLEObject Type="Link" ProgID="PowerPoint.Slide.8" ShapeID="_x0000_i1049" DrawAspect="Content" r:id="rId56" UpdateMode="Always">
+          <o:OLEObject Type="Link" ProgID="PowerPoint.Slide.8" ShapeID="_x0000_i1048" DrawAspect="Content" r:id="rId56" UpdateMode="Always">
             <o:LinkType>EnhancedMetaFile</o:LinkType>
             <o:LockedField>false</o:LockedField>
           </o:OLEObject>
@@ -1187,31 +1198,31 @@
     <w:p/>
     <w:p>
       <w:r>
-        <w:object w:dxaOrig="12770" w:dyaOrig="7199">
-          <v:shape id="_x0000_i1050" type="#_x0000_t75" style="width:479.1pt;height:270.3pt" o:ole="">
+        <w:object w:dxaOrig="12806" w:dyaOrig="7189">
+          <v:shape id="_x0000_i1049" type="#_x0000_t75" style="width:480.35pt;height:269.25pt" o:ole="" o:bordertopcolor="this" o:borderleftcolor="this" o:borderbottomcolor="this" o:borderrightcolor="this">
             <v:imagedata r:id="rId57" o:title=""/>
             <w10:bordertop type="single" width="4" shadow="t"/>
             <w10:borderleft type="single" width="4" shadow="t"/>
             <w10:borderbottom type="single" width="4" shadow="t"/>
             <w10:borderright type="single" width="4" shadow="t"/>
           </v:shape>
-          <o:OLEObject Type="Link" ProgID="PowerPoint.Slide.8" ShapeID="_x0000_i1050" DrawAspect="Content" r:id="rId58" UpdateMode="Always">
-            <o:LinkType>EnhancedMetaFile</o:LinkType>
-            <o:LockedField>false</o:LockedField>
-          </o:OLEObject>
-        </w:object>
-      </w:r>
-    </w:p>
-    <w:p/>
-    <w:p>
-      <w:r>
-        <w:t xml:space="preserve">Use `knife ssh` and ask only the nodes with the role 'proxy' to run `sudo chef-client`. This is more efficient than targeted all of the nodes as we did before and more accurate than targeting the node2 "name:node2". </w:t>
-      </w:r>
-    </w:p>
-    <w:p/>
-    <w:p>
-      <w:r>
-        <w:t>This ensures that all nodes that are also proxy servers to check in with the Chef Server. Similar to how we are targeting only the web server nodes in the recipe.</w:t>
+          <o:OLEObject Type="Link" ProgID="PowerPoint.Slide.8" ShapeID="_x0000_i1049" DrawAspect="Content" r:id="rId58" UpdateMode="Always">
+            <o:LinkType>EnhancedMetaFile</o:LinkType>
+            <o:LockedField>false</o:LockedField>
+          </o:OLEObject>
+        </w:object>
+      </w:r>
+    </w:p>
+    <w:p/>
+    <w:p>
+      <w:r>
+        <w:t xml:space="preserve">Use `knife ssh` and ask only the nodes with the role load_balancer' to run `sudo chef-client`. This is more efficient than targeting all of the nodes as we did before and more accurate than targeting the node2 "name:node2". </w:t>
+      </w:r>
+    </w:p>
+    <w:p/>
+    <w:p>
+      <w:r>
+        <w:t>This ensures that all nodes that are also load balancers check in with the Chef Server--similar to how we are targeting only the web server nodes in the recipe.</w:t>
       </w:r>
     </w:p>
     <w:p/>
@@ -1230,25 +1241,25 @@
     <w:p/>
     <w:p>
       <w:r>
-        <w:object w:dxaOrig="12770" w:dyaOrig="7199">
-          <v:shape id="_x0000_i1051" type="#_x0000_t75" style="width:479.1pt;height:270.3pt" o:ole="">
+        <w:object w:dxaOrig="12806" w:dyaOrig="7189">
+          <v:shape id="_x0000_i1050" type="#_x0000_t75" style="width:480.35pt;height:269.25pt" o:ole="" o:bordertopcolor="this" o:borderleftcolor="this" o:borderbottomcolor="this" o:borderrightcolor="this">
             <v:imagedata r:id="rId59" o:title=""/>
             <w10:bordertop type="single" width="4" shadow="t"/>
             <w10:borderleft type="single" width="4" shadow="t"/>
             <w10:borderbottom type="single" width="4" shadow="t"/>
             <w10:borderright type="single" width="4" shadow="t"/>
           </v:shape>
-          <o:OLEObject Type="Link" ProgID="PowerPoint.Slide.8" ShapeID="_x0000_i1051" DrawAspect="Content" r:id="rId60" UpdateMode="Always">
-            <o:LinkType>EnhancedMetaFile</o:LinkType>
-            <o:LockedField>false</o:LockedField>
-          </o:OLEObject>
-        </w:object>
-      </w:r>
-    </w:p>
-    <w:p/>
-    <w:p>
-      <w:r>
-        <w:t>Nothing should change externally. You may see some differences in the logs as the proxy configuration file might change the order of the two entries but the end results is that our proxy server node is still delivering traffic to our two web server nodes.</w:t>
+          <o:OLEObject Type="Link" ProgID="PowerPoint.Slide.8" ShapeID="_x0000_i1050" DrawAspect="Content" r:id="rId60" UpdateMode="Always">
+            <o:LinkType>EnhancedMetaFile</o:LinkType>
+            <o:LockedField>false</o:LockedField>
+          </o:OLEObject>
+        </w:object>
+      </w:r>
+    </w:p>
+    <w:p/>
+    <w:p>
+      <w:r>
+        <w:t>Nothing should change externally. You may see some differences in the logs as the load_balancer configuration file might change the order of the two entries but the end results is that our load balancer node is still delivering traffic to our two web server nodes.</w:t>
       </w:r>
     </w:p>
     <w:p/>
@@ -1266,17 +1277,19 @@
       </w:r>
     </w:p>
     <w:p/>
-    <w:p>
-      <w:r>
-        <w:object w:dxaOrig="12770" w:dyaOrig="7199">
-          <v:shape id="_x0000_i1052" type="#_x0000_t75" style="width:479.1pt;height:270.3pt" o:ole="">
+    <w:bookmarkStart w:id="0" w:name="_GoBack"/>
+    <w:bookmarkEnd w:id="0"/>
+    <w:p>
+      <w:r>
+        <w:object w:dxaOrig="12806" w:dyaOrig="7189">
+          <v:shape id="_x0000_i1051" type="#_x0000_t75" style="width:480.35pt;height:269.25pt" o:ole="" o:bordertopcolor="this" o:borderleftcolor="this" o:borderbottomcolor="this" o:borderrightcolor="this">
             <v:imagedata r:id="rId61" o:title=""/>
             <w10:bordertop type="single" width="4" shadow="t"/>
             <w10:borderleft type="single" width="4" shadow="t"/>
             <w10:borderbottom type="single" width="4" shadow="t"/>
             <w10:borderright type="single" width="4" shadow="t"/>
           </v:shape>
-          <o:OLEObject Type="Link" ProgID="PowerPoint.Slide.8" ShapeID="_x0000_i1052" DrawAspect="Content" r:id="rId62" UpdateMode="Always">
+          <o:OLEObject Type="Link" ProgID="PowerPoint.Slide.8" ShapeID="_x0000_i1051" DrawAspect="Content" r:id="rId62" UpdateMode="Always">
             <o:LinkType>EnhancedMetaFile</o:LinkType>
             <o:LockedField>false</o:LockedField>
           </o:OLEObject>
@@ -1299,15 +1312,15 @@
     <w:p/>
     <w:p>
       <w:r>
-        <w:object w:dxaOrig="12770" w:dyaOrig="7199">
-          <v:shape id="_x0000_i1053" type="#_x0000_t75" style="width:479.1pt;height:270.3pt" o:ole="">
+        <w:object w:dxaOrig="12806" w:dyaOrig="7189">
+          <v:shape id="_x0000_i1052" type="#_x0000_t75" style="width:480.35pt;height:269.25pt" o:ole="" o:bordertopcolor="this" o:borderleftcolor="this" o:borderbottomcolor="this" o:borderrightcolor="this">
             <v:imagedata r:id="rId63" o:title=""/>
             <w10:bordertop type="single" width="4" shadow="t"/>
             <w10:borderleft type="single" width="4" shadow="t"/>
             <w10:borderbottom type="single" width="4" shadow="t"/>
             <w10:borderright type="single" width="4" shadow="t"/>
           </v:shape>
-          <o:OLEObject Type="Link" ProgID="PowerPoint.Slide.8" ShapeID="_x0000_i1053" DrawAspect="Content" r:id="rId64" UpdateMode="Always">
+          <o:OLEObject Type="Link" ProgID="PowerPoint.Slide.8" ShapeID="_x0000_i1052" DrawAspect="Content" r:id="rId64" UpdateMode="Always">
             <o:LinkType>EnhancedMetaFile</o:LinkType>
             <o:LockedField>false</o:LockedField>
           </o:OLEObject>
@@ -1342,15 +1355,15 @@
     <w:p/>
     <w:p>
       <w:r>
-        <w:object w:dxaOrig="12770" w:dyaOrig="7199">
-          <v:shape id="_x0000_i1054" type="#_x0000_t75" style="width:479.1pt;height:270.3pt" o:ole="">
+        <w:object w:dxaOrig="12806" w:dyaOrig="7189">
+          <v:shape id="_x0000_i1053" type="#_x0000_t75" style="width:480.35pt;height:269.25pt" o:ole="" o:bordertopcolor="this" o:borderleftcolor="this" o:borderbottomcolor="this" o:borderrightcolor="this">
             <v:imagedata r:id="rId65" o:title=""/>
             <w10:bordertop type="single" width="4" shadow="t"/>
             <w10:borderleft type="single" width="4" shadow="t"/>
             <w10:borderbottom type="single" width="4" shadow="t"/>
             <w10:borderright type="single" width="4" shadow="t"/>
           </v:shape>
-          <o:OLEObject Type="Link" ProgID="PowerPoint.Slide.8" ShapeID="_x0000_i1054" DrawAspect="Content" r:id="rId66" UpdateMode="Always">
+          <o:OLEObject Type="Link" ProgID="PowerPoint.Slide.8" ShapeID="_x0000_i1053" DrawAspect="Content" r:id="rId66" UpdateMode="Always">
             <o:LinkType>EnhancedMetaFile</o:LinkType>
             <o:LockedField>false</o:LockedField>
           </o:OLEObject>
@@ -1373,27 +1386,24 @@
     <w:p/>
     <w:p>
       <w:r>
-        <w:object w:dxaOrig="12770" w:dyaOrig="7199">
-          <v:shape id="_x0000_i1055" type="#_x0000_t75" style="width:478.95pt;height:270.45pt" o:ole="">
+        <w:object w:dxaOrig="12806" w:dyaOrig="7189">
+          <v:shape id="_x0000_i1054" type="#_x0000_t75" style="width:480.35pt;height:269.25pt" o:ole="" o:bordertopcolor="this" o:borderleftcolor="this" o:borderbottomcolor="this" o:borderrightcolor="this">
             <v:imagedata r:id="rId67" o:title=""/>
             <w10:bordertop type="single" width="4" shadow="t"/>
             <w10:borderleft type="single" width="4" shadow="t"/>
             <w10:borderbottom type="single" width="4" shadow="t"/>
             <w10:borderright type="single" width="4" shadow="t"/>
           </v:shape>
-          <o:OLEObject Type="Link" ProgID="PowerPoint.Slide.8" ShapeID="_x0000_i1055" DrawAspect="Content" r:id="rId68" UpdateMode="Always">
-            <o:LinkType>EnhancedMetaFile</o:LinkType>
-            <o:LockedField>false</o:LockedField>
-          </o:OLEObject>
-        </w:object>
-      </w:r>
-    </w:p>
-    <w:p/>
-    <w:p/>
-    <w:p>
-      <w:bookmarkStart w:id="0" w:name="_GoBack"/>
-      <w:bookmarkEnd w:id="0"/>
-    </w:p>
+          <o:OLEObject Type="Link" ProgID="PowerPoint.Slide.8" ShapeID="_x0000_i1054" DrawAspect="Content" r:id="rId68" UpdateMode="Always">
+            <o:LinkType>EnhancedMetaFile</o:LinkType>
+            <o:LockedField>false</o:LockedField>
+          </o:OLEObject>
+        </w:object>
+      </w:r>
+    </w:p>
+    <w:p/>
+    <w:p/>
+    <w:p/>
     <w:sectPr>
       <w:headerReference w:type="default" r:id="rId69"/>
       <w:pgSz w:w="12240" w:h="15840"/>
@@ -1888,7 +1898,7 @@
   <w:style w:type="paragraph" w:default="1" w:styleId="Normal">
     <w:name w:val="Normal"/>
     <w:qFormat/>
-    <w:rsid w:val="00DC40D4"/>
+    <w:rsid w:val="00876B72"/>
     <w:pPr>
       <w:autoSpaceDE w:val="0"/>
       <w:autoSpaceDN w:val="0"/>
@@ -2024,7 +2034,7 @@
     <w:link w:val="HeaderChar"/>
     <w:uiPriority w:val="99"/>
     <w:unhideWhenUsed/>
-    <w:rsid w:val="008E2F7A"/>
+    <w:rsid w:val="009F655D"/>
     <w:pPr>
       <w:tabs>
         <w:tab w:val="center" w:pos="4680"/>
@@ -2037,10 +2047,11 @@
     <w:basedOn w:val="DefaultParagraphFont"/>
     <w:link w:val="Header"/>
     <w:uiPriority w:val="99"/>
-    <w:rsid w:val="008E2F7A"/>
+    <w:rsid w:val="009F655D"/>
     <w:rPr>
       <w:rFonts w:ascii="Arial" w:hAnsi="Times New Roman" w:cs="Arial"/>
       <w:kern w:val="24"/>
+      <w:sz w:val="24"/>
       <w:szCs w:val="24"/>
     </w:rPr>
   </w:style>
@@ -2050,7 +2061,7 @@
     <w:link w:val="FooterChar"/>
     <w:uiPriority w:val="99"/>
     <w:unhideWhenUsed/>
-    <w:rsid w:val="008E2F7A"/>
+    <w:rsid w:val="009F655D"/>
     <w:pPr>
       <w:tabs>
         <w:tab w:val="center" w:pos="4680"/>
@@ -2063,10 +2074,11 @@
     <w:basedOn w:val="DefaultParagraphFont"/>
     <w:link w:val="Footer"/>
     <w:uiPriority w:val="99"/>
-    <w:rsid w:val="008E2F7A"/>
+    <w:rsid w:val="009F655D"/>
     <w:rPr>
       <w:rFonts w:ascii="Arial" w:hAnsi="Times New Roman" w:cs="Arial"/>
       <w:kern w:val="24"/>
+      <w:sz w:val="24"/>
       <w:szCs w:val="24"/>
     </w:rPr>
   </w:style>

</xml_diff>